<commit_message>
inicio de logic y view
</commit_message>
<xml_diff>
--- a/Docs/Observaciones-Lab 10.docx
+++ b/Docs/Observaciones-Lab 10.docx
@@ -147,8 +147,43 @@
     <w:p>
       <w:pPr>
         <w:spacing w:after="0" w:line="276" w:lineRule="auto"/>
-        <w:rPr>
-          <w:rFonts w:asciiTheme="majorHAnsi" w:eastAsiaTheme="majorEastAsia" w:hAnsiTheme="majorHAnsi" w:cstheme="majorBidi"/>
+        <w:jc w:val="center"/>
+        <w:rPr>
+          <w:rFonts w:asciiTheme="majorHAnsi" w:eastAsiaTheme="majorEastAsia" w:hAnsiTheme="majorHAnsi" w:cstheme="majorBidi"/>
+          <w:b/>
+          <w:bCs/>
+          <w:noProof w:val="0"/>
+          <w:spacing w:val="-10"/>
+          <w:kern w:val="28"/>
+          <w:sz w:val="24"/>
+          <w:szCs w:val="24"/>
+          <w:u w:val="single"/>
+          <w:lang w:val="es-CO"/>
+        </w:rPr>
+      </w:pPr>
+      <w:r>
+        <w:rPr>
+          <w:rFonts w:asciiTheme="majorHAnsi" w:eastAsiaTheme="majorEastAsia" w:hAnsiTheme="majorHAnsi" w:cstheme="majorBidi"/>
+          <w:b/>
+          <w:bCs/>
+          <w:noProof w:val="0"/>
+          <w:spacing w:val="-10"/>
+          <w:kern w:val="28"/>
+          <w:sz w:val="24"/>
+          <w:szCs w:val="24"/>
+          <w:u w:val="single"/>
+          <w:lang w:val="es-CO"/>
+        </w:rPr>
+        <w:t>Preguntas de análisis</w:t>
+      </w:r>
+    </w:p>
+    <w:p>
+      <w:pPr>
+        <w:spacing w:after="0" w:line="276" w:lineRule="auto"/>
+        <w:rPr>
+          <w:rFonts w:asciiTheme="majorHAnsi" w:eastAsiaTheme="majorEastAsia" w:hAnsiTheme="majorHAnsi" w:cstheme="majorBidi"/>
+          <w:b/>
+          <w:bCs/>
           <w:noProof w:val="0"/>
           <w:spacing w:val="-10"/>
           <w:kern w:val="28"/>
@@ -158,12 +193,14 @@
       <w:r>
         <w:rPr>
           <w:rFonts w:asciiTheme="majorHAnsi" w:eastAsiaTheme="majorEastAsia" w:hAnsiTheme="majorHAnsi" w:cstheme="majorBidi"/>
+          <w:b/>
+          <w:bCs/>
           <w:noProof w:val="0"/>
           <w:spacing w:val="-10"/>
           <w:kern w:val="28"/>
           <w:lang w:val="es-CO"/>
         </w:rPr>
-        <w:t>Preguntas de análisis:</w:t>
+        <w:t>[PRIMERA PARTE]</w:t>
       </w:r>
     </w:p>
     <w:p>
@@ -650,19 +687,167 @@
           <w:noProof w:val="0"/>
           <w:spacing w:val="-10"/>
           <w:kern w:val="28"/>
+          <w:lang w:val="es-ES"/>
+        </w:rPr>
+      </w:pPr>
+      <w:r>
+        <w:rPr>
+          <w:rFonts w:asciiTheme="majorHAnsi" w:eastAsiaTheme="majorEastAsia" w:hAnsiTheme="majorHAnsi" w:cstheme="majorBidi"/>
+          <w:noProof w:val="0"/>
+          <w:spacing w:val="-10"/>
+          <w:kern w:val="28"/>
+          <w:lang w:val="es-ES"/>
+        </w:rPr>
+        <w:t>Los ciclos en el grafo indican cuando un bus, después de terminado su recorrido, se devuelve y llega al punto de inicio del primer recorrido hecho. Es decir, que cuando un bus termina de ir, por ejemplo, de Norte a Sur, se devuelve de Sur a Norte llegando al mismo punto de inicio para iniciar un nuevo recorrido.</w:t>
+      </w:r>
+    </w:p>
+    <w:p>
+      <w:pPr>
+        <w:spacing w:after="0" w:line="276" w:lineRule="auto"/>
+        <w:rPr>
+          <w:rFonts w:asciiTheme="majorHAnsi" w:eastAsiaTheme="majorEastAsia" w:hAnsiTheme="majorHAnsi" w:cstheme="majorBidi"/>
+          <w:noProof w:val="0"/>
+          <w:spacing w:val="-10"/>
+          <w:kern w:val="28"/>
+          <w:lang w:val="es-ES"/>
+        </w:rPr>
+      </w:pPr>
+    </w:p>
+    <w:p>
+      <w:pPr>
+        <w:spacing w:after="0" w:line="276" w:lineRule="auto"/>
+        <w:rPr>
+          <w:rFonts w:asciiTheme="majorHAnsi" w:eastAsiaTheme="majorEastAsia" w:hAnsiTheme="majorHAnsi" w:cstheme="majorBidi"/>
+          <w:b/>
+          <w:bCs/>
+          <w:noProof w:val="0"/>
+          <w:spacing w:val="-10"/>
+          <w:kern w:val="28"/>
+          <w:lang w:val="es-ES"/>
+        </w:rPr>
+      </w:pPr>
+      <w:r>
+        <w:rPr>
+          <w:rFonts w:asciiTheme="majorHAnsi" w:eastAsiaTheme="majorEastAsia" w:hAnsiTheme="majorHAnsi" w:cstheme="majorBidi"/>
+          <w:b/>
+          <w:bCs/>
+          <w:noProof w:val="0"/>
+          <w:spacing w:val="-10"/>
+          <w:kern w:val="28"/>
+          <w:lang w:val="es-ES"/>
+        </w:rPr>
+        <w:t>[SEGUNDA PARTE]</w:t>
+      </w:r>
+    </w:p>
+    <w:p>
+      <w:pPr>
+        <w:pStyle w:val="Prrafodelista"/>
+        <w:numPr>
+          <w:ilvl w:val="0"/>
+          <w:numId w:val="22"/>
+        </w:numPr>
+        <w:spacing w:after="0" w:line="276" w:lineRule="auto"/>
+        <w:rPr>
+          <w:rFonts w:asciiTheme="majorHAnsi" w:eastAsiaTheme="majorEastAsia" w:hAnsiTheme="majorHAnsi" w:cstheme="majorBidi"/>
+          <w:spacing w:val="-10"/>
+          <w:kern w:val="28"/>
           <w:lang w:val="es-CO"/>
         </w:rPr>
       </w:pPr>
       <w:r>
         <w:rPr>
           <w:rFonts w:asciiTheme="majorHAnsi" w:eastAsiaTheme="majorEastAsia" w:hAnsiTheme="majorHAnsi" w:cstheme="majorBidi"/>
-          <w:noProof w:val="0"/>
-          <w:spacing w:val="-10"/>
-          <w:kern w:val="28"/>
-          <w:lang w:val="es-ES"/>
-        </w:rPr>
-        <w:t>Los ciclos en el grafo indican cuando un bus, después de terminado su recorrido, se devuelve y llega al punto de inicio del primer recorrido hecho. Es decir, que cuando un bus termina de ir, por ejemplo, de Norte a Sur, se devuelve de Sur a Norte llegando al mismo punto de inicio para iniciar un nuevo recorrido.</w:t>
-      </w:r>
+          <w:spacing w:val="-10"/>
+          <w:kern w:val="28"/>
+          <w:lang w:val="es-CO"/>
+        </w:rPr>
+        <w:t>¿A qué se deben las diferencias de las rutas encontradas entre los dos algoritmos?</w:t>
+      </w:r>
+    </w:p>
+    <w:p>
+      <w:pPr>
+        <w:spacing w:after="0" w:line="276" w:lineRule="auto"/>
+        <w:rPr>
+          <w:rFonts w:asciiTheme="majorHAnsi" w:eastAsiaTheme="majorEastAsia" w:hAnsiTheme="majorHAnsi" w:cstheme="majorBidi"/>
+          <w:spacing w:val="-10"/>
+          <w:kern w:val="28"/>
+          <w:lang w:val="es-CO"/>
+        </w:rPr>
+      </w:pPr>
+    </w:p>
+    <w:p>
+      <w:pPr>
+        <w:pStyle w:val="Prrafodelista"/>
+        <w:numPr>
+          <w:ilvl w:val="0"/>
+          <w:numId w:val="22"/>
+        </w:numPr>
+        <w:spacing w:after="0" w:line="276" w:lineRule="auto"/>
+        <w:rPr>
+          <w:rFonts w:asciiTheme="majorHAnsi" w:eastAsiaTheme="majorEastAsia" w:hAnsiTheme="majorHAnsi" w:cstheme="majorBidi"/>
+          <w:spacing w:val="-10"/>
+          <w:kern w:val="28"/>
+          <w:lang w:val="es-CO"/>
+        </w:rPr>
+      </w:pPr>
+      <w:r>
+        <w:rPr>
+          <w:rFonts w:asciiTheme="majorHAnsi" w:eastAsiaTheme="majorEastAsia" w:hAnsiTheme="majorHAnsi" w:cstheme="majorBidi"/>
+          <w:spacing w:val="-10"/>
+          <w:kern w:val="28"/>
+          <w:lang w:val="es-CO"/>
+        </w:rPr>
+        <w:t>¿</w:t>
+      </w:r>
+      <w:r>
+        <w:rPr>
+          <w:rFonts w:asciiTheme="majorHAnsi" w:eastAsiaTheme="majorEastAsia" w:hAnsiTheme="majorHAnsi" w:cstheme="majorBidi"/>
+          <w:spacing w:val="-10"/>
+          <w:kern w:val="28"/>
+          <w:lang w:val="es-CO"/>
+        </w:rPr>
+        <w:t>Qué consideraciones debería tener en cuenta a la hora de elegir uno de los algoritmos de</w:t>
+      </w:r>
+      <w:r>
+        <w:rPr>
+          <w:rFonts w:asciiTheme="majorHAnsi" w:eastAsiaTheme="majorEastAsia" w:hAnsiTheme="majorHAnsi" w:cstheme="majorBidi"/>
+          <w:spacing w:val="-10"/>
+          <w:kern w:val="28"/>
+          <w:lang w:val="es-CO"/>
+        </w:rPr>
+        <w:t xml:space="preserve"> </w:t>
+      </w:r>
+      <w:r>
+        <w:rPr>
+          <w:rFonts w:asciiTheme="majorHAnsi" w:eastAsiaTheme="majorEastAsia" w:hAnsiTheme="majorHAnsi" w:cstheme="majorBidi"/>
+          <w:spacing w:val="-10"/>
+          <w:kern w:val="28"/>
+          <w:lang w:val="es-CO"/>
+        </w:rPr>
+        <w:t>búsqueda ejecutados?</w:t>
+      </w:r>
+    </w:p>
+    <w:p>
+      <w:pPr>
+        <w:pStyle w:val="Prrafodelista"/>
+        <w:rPr>
+          <w:rFonts w:asciiTheme="majorHAnsi" w:eastAsiaTheme="majorEastAsia" w:hAnsiTheme="majorHAnsi" w:cstheme="majorBidi"/>
+          <w:spacing w:val="-10"/>
+          <w:kern w:val="28"/>
+          <w:lang w:val="es-CO"/>
+        </w:rPr>
+      </w:pPr>
+    </w:p>
+    <w:p>
+      <w:pPr>
+        <w:spacing w:after="0" w:line="276" w:lineRule="auto"/>
+        <w:rPr>
+          <w:rFonts w:asciiTheme="majorHAnsi" w:eastAsiaTheme="majorEastAsia" w:hAnsiTheme="majorHAnsi" w:cstheme="majorBidi"/>
+          <w:spacing w:val="-10"/>
+          <w:kern w:val="28"/>
+          <w:lang w:val="es-CO"/>
+        </w:rPr>
+      </w:pPr>
     </w:p>
     <w:sectPr>
       <w:pgSz w:w="12240" w:h="15840"/>
@@ -2199,7 +2384,7 @@
   <w:abstractNum w:abstractNumId="15" w15:restartNumberingAfterBreak="0">
     <w:nsid w:val="56274F42"/>
     <w:multiLevelType w:val="hybridMultilevel"/>
-    <w:tmpl w:val="067E8ADA"/>
+    <w:tmpl w:val="88049A24"/>
     <w:lvl w:ilvl="0" w:tplc="240A000F">
       <w:start w:val="1"/>
       <w:numFmt w:val="decimal"/>
@@ -3346,6 +3531,7 @@
   <w:style w:type="character" w:default="1" w:styleId="Fuentedeprrafopredeter">
     <w:name w:val="Default Paragraph Font"/>
     <w:uiPriority w:val="1"/>
+    <w:semiHidden/>
     <w:unhideWhenUsed/>
   </w:style>
   <w:style w:type="table" w:default="1" w:styleId="Tablanormal">
@@ -3931,14 +4117,12 @@
 </file>
 
 <file path=customXml/item1.xml><?xml version="1.0" encoding="utf-8"?>
-<p:properties xmlns:p="http://schemas.microsoft.com/office/2006/metadata/properties" xmlns:xsi="http://www.w3.org/2001/XMLSchema-instance" xmlns:pc="http://schemas.microsoft.com/office/infopath/2007/PartnerControls">
-  <documentManagement>
-    <TaxCatchAll xmlns="85e30bcc-d76c-4413-8e4d-2dce22fb0743" xsi:nil="true"/>
-    <lcf76f155ced4ddcb4097134ff3c332f xmlns="164883f8-7691-4ecf-b54a-664c0d0edefe">
-      <Terms xmlns="http://schemas.microsoft.com/office/infopath/2007/PartnerControls"/>
-    </lcf76f155ced4ddcb4097134ff3c332f>
-  </documentManagement>
-</p:properties>
+<?mso-contentType ?>
+<FormTemplates xmlns="http://schemas.microsoft.com/sharepoint/v3/contenttype/forms">
+  <Display>DocumentLibraryForm</Display>
+  <Edit>DocumentLibraryForm</Edit>
+  <New>DocumentLibraryForm</New>
+</FormTemplates>
 </file>
 
 <file path=customXml/item2.xml><?xml version="1.0" encoding="utf-8"?>
@@ -4191,21 +4375,20 @@
 </file>
 
 <file path=customXml/item3.xml><?xml version="1.0" encoding="utf-8"?>
-<?mso-contentType ?>
-<FormTemplates xmlns="http://schemas.microsoft.com/sharepoint/v3/contenttype/forms">
-  <Display>DocumentLibraryForm</Display>
-  <Edit>DocumentLibraryForm</Edit>
-  <New>DocumentLibraryForm</New>
-</FormTemplates>
+<p:properties xmlns:p="http://schemas.microsoft.com/office/2006/metadata/properties" xmlns:xsi="http://www.w3.org/2001/XMLSchema-instance" xmlns:pc="http://schemas.microsoft.com/office/infopath/2007/PartnerControls">
+  <documentManagement>
+    <TaxCatchAll xmlns="85e30bcc-d76c-4413-8e4d-2dce22fb0743" xsi:nil="true"/>
+    <lcf76f155ced4ddcb4097134ff3c332f xmlns="164883f8-7691-4ecf-b54a-664c0d0edefe">
+      <Terms xmlns="http://schemas.microsoft.com/office/infopath/2007/PartnerControls"/>
+    </lcf76f155ced4ddcb4097134ff3c332f>
+  </documentManagement>
+</p:properties>
 </file>
 
 <file path=customXml/itemProps1.xml><?xml version="1.0" encoding="utf-8"?>
-<ds:datastoreItem xmlns:ds="http://schemas.openxmlformats.org/officeDocument/2006/customXml" ds:itemID="{8542EACB-7939-45C8-99C3-B6897CA7A7EF}">
+<ds:datastoreItem xmlns:ds="http://schemas.openxmlformats.org/officeDocument/2006/customXml" ds:itemID="{1F59EA8B-1FA8-40D2-A8B0-61B9CE1E4579}">
   <ds:schemaRefs>
-    <ds:schemaRef ds:uri="http://schemas.microsoft.com/office/2006/metadata/properties"/>
-    <ds:schemaRef ds:uri="http://schemas.microsoft.com/office/infopath/2007/PartnerControls"/>
-    <ds:schemaRef ds:uri="85e30bcc-d76c-4413-8e4d-2dce22fb0743"/>
-    <ds:schemaRef ds:uri="164883f8-7691-4ecf-b54a-664c0d0edefe"/>
+    <ds:schemaRef ds:uri="http://schemas.microsoft.com/sharepoint/v3/contenttype/forms"/>
   </ds:schemaRefs>
 </ds:datastoreItem>
 </file>
@@ -4230,9 +4413,12 @@
 </file>
 
 <file path=customXml/itemProps3.xml><?xml version="1.0" encoding="utf-8"?>
-<ds:datastoreItem xmlns:ds="http://schemas.openxmlformats.org/officeDocument/2006/customXml" ds:itemID="{1F59EA8B-1FA8-40D2-A8B0-61B9CE1E4579}">
+<ds:datastoreItem xmlns:ds="http://schemas.openxmlformats.org/officeDocument/2006/customXml" ds:itemID="{8542EACB-7939-45C8-99C3-B6897CA7A7EF}">
   <ds:schemaRefs>
-    <ds:schemaRef ds:uri="http://schemas.microsoft.com/sharepoint/v3/contenttype/forms"/>
+    <ds:schemaRef ds:uri="http://schemas.microsoft.com/office/2006/metadata/properties"/>
+    <ds:schemaRef ds:uri="http://schemas.microsoft.com/office/infopath/2007/PartnerControls"/>
+    <ds:schemaRef ds:uri="85e30bcc-d76c-4413-8e4d-2dce22fb0743"/>
+    <ds:schemaRef ds:uri="164883f8-7691-4ecf-b54a-664c0d0edefe"/>
   </ds:schemaRefs>
 </ds:datastoreItem>
 </file>
</xml_diff>